<commit_message>
Solicitud gráfica y manuscrito 03 décimo, actualizados
</commit_message>
<xml_diff>
--- a/fuentes/contenidos/grado10/guion03/Manuscrito_CS_10_03_CO.docx
+++ b/fuentes/contenidos/grado10/guion03/Manuscrito_CS_10_03_CO.docx
@@ -9292,8 +9292,10 @@
                 <w:sz w:val="24"/>
                 <w:szCs w:val="24"/>
               </w:rPr>
-              <w:t>Planta de níquel</w:t>
-            </w:r>
+              <w:t>Zócalo de México</w:t>
+            </w:r>
+            <w:bookmarkStart w:id="1" w:name="_GoBack"/>
+            <w:bookmarkEnd w:id="1"/>
           </w:p>
         </w:tc>
       </w:tr>
@@ -19176,13 +19178,25 @@
           </w:tcPr>
           <w:p>
             <w:pPr>
-              <w:rPr>
-                <w:rFonts w:ascii="Times" w:hAnsi="Times" w:cs="Times New Roman"/>
-                <w:color w:val="000000"/>
-                <w:sz w:val="24"/>
-                <w:szCs w:val="24"/>
-              </w:rPr>
-            </w:pPr>
+              <w:tabs>
+                <w:tab w:val="left" w:pos="6255"/>
+              </w:tabs>
+              <w:rPr>
+                <w:rFonts w:ascii="Times" w:hAnsi="Times" w:cs="Times New Roman"/>
+                <w:color w:val="000000"/>
+                <w:sz w:val="24"/>
+                <w:szCs w:val="24"/>
+              </w:rPr>
+            </w:pPr>
+            <w:r>
+              <w:rPr>
+                <w:rFonts w:ascii="Times" w:hAnsi="Times" w:cs="Times New Roman"/>
+                <w:color w:val="000000"/>
+                <w:sz w:val="24"/>
+                <w:szCs w:val="24"/>
+              </w:rPr>
+              <w:t>Imagen alusiva a dinero norteamericano</w:t>
+            </w:r>
           </w:p>
         </w:tc>
       </w:tr>
@@ -24748,7 +24762,7 @@
         </w:rPr>
         <w:t xml:space="preserve"> producto del </w:t>
       </w:r>
-      <w:commentRangeStart w:id="1"/>
+      <w:commentRangeStart w:id="2"/>
       <w:r>
         <w:rPr>
           <w:rFonts w:ascii="Times" w:hAnsi="Times"/>
@@ -24789,12 +24803,12 @@
         </w:rPr>
         <w:t xml:space="preserve"> </w:t>
       </w:r>
-      <w:commentRangeEnd w:id="1"/>
+      <w:commentRangeEnd w:id="2"/>
       <w:r>
         <w:rPr>
           <w:rStyle w:val="Refdecomentario"/>
         </w:rPr>
-        <w:commentReference w:id="1"/>
+        <w:commentReference w:id="2"/>
       </w:r>
       <w:r>
         <w:rPr>
@@ -25252,7 +25266,7 @@
                 <w:sz w:val="24"/>
                 <w:szCs w:val="24"/>
               </w:rPr>
-              <w:t>Imagen de Lenin</w:t>
+              <w:t>Imagen de Bill Clinton</w:t>
             </w:r>
           </w:p>
         </w:tc>
@@ -28094,7 +28108,6 @@
         </w:rPr>
         <w:t xml:space="preserve"> se formalizó en la </w:t>
       </w:r>
-      <w:bookmarkStart w:id="2" w:name="_GoBack"/>
       <w:r>
         <w:rPr>
           <w:rFonts w:ascii="Times" w:hAnsi="Times"/>
@@ -28122,7 +28135,6 @@
         </w:rPr>
         <w:t xml:space="preserve"> </w:t>
       </w:r>
-      <w:bookmarkEnd w:id="2"/>
       <w:r>
         <w:rPr>
           <w:rFonts w:ascii="Times" w:hAnsi="Times"/>
@@ -31587,7 +31599,7 @@
       </w:r>
     </w:p>
   </w:comment>
-  <w:comment w:id="1" w:author="zambanitos" w:date="2015-05-21T17:22:00Z" w:initials="z">
+  <w:comment w:id="2" w:author="zambanitos" w:date="2015-05-21T17:22:00Z" w:initials="z">
     <w:p>
       <w:pPr>
         <w:pStyle w:val="Textocomentario"/>

</xml_diff>